<commit_message>
el-280: Correção de reprovação balao-vermelho-aviso-previo-do-empregador.yml
</commit_message>
<xml_diff>
--- a/docassemble/docassemble/brcomeducalegal/data/templates/balao-vermelho-aviso-previo-do-empregador.docx
+++ b/docassemble/docassemble/brcomeducalegal/data/templates/balao-vermelho-aviso-previo-do-empregador.docx
@@ -218,7 +218,6 @@
           <w:kern w:val="2"/>
         </w:rPr>
       </w:pPr>
-      <w:bookmarkStart w:id="0" w:name="_GoBack"/>
       <w:r>
         <w:rPr>
           <w:rFonts w:ascii="Calibri" w:eastAsia="Calibri" w:hAnsi="Calibri" w:cs="Calibri"/>
@@ -338,15 +337,34 @@
                 <w:kern w:val="2"/>
               </w:rPr>
             </w:pPr>
-            <w:r>
-              <w:rPr>
-                <w:rFonts w:ascii="Calibri" w:eastAsia="Calibri" w:hAnsi="Calibri" w:cs="Calibri"/>
-                <w:spacing w:val="2"/>
-                <w:kern w:val="2"/>
-              </w:rPr>
-              <w:t xml:space="preserve">__X__ 1ª Opção : Reduçäo de duas horas diárias. </w:t>
+            <w:bookmarkStart w:id="0" w:name="_GoBack"/>
+            <w:r>
+              <w:rPr>
+                <w:rFonts w:ascii="Calibri" w:eastAsia="Calibri" w:hAnsi="Calibri" w:cs="Calibri"/>
+                <w:spacing w:val="2"/>
+                <w:kern w:val="2"/>
+              </w:rPr>
+              <w:t>__</w:t>
+            </w:r>
+            <w:r>
+              <w:rPr>
+                <w:rFonts w:ascii="Calibri" w:eastAsia="Calibri" w:hAnsi="Calibri" w:cs="Calibri"/>
+                <w:spacing w:val="2"/>
+                <w:kern w:val="2"/>
+                <w:u w:val="single"/>
+              </w:rPr>
+              <w:t>X</w:t>
+            </w:r>
+            <w:r>
+              <w:rPr>
+                <w:rFonts w:ascii="Calibri" w:eastAsia="Calibri" w:hAnsi="Calibri" w:cs="Calibri"/>
+                <w:spacing w:val="2"/>
+                <w:kern w:val="2"/>
+              </w:rPr>
+              <w:t xml:space="preserve">__ 1ª Opção : Reduçäo de duas horas diárias. </w:t>
             </w:r>
           </w:p>
+          <w:bookmarkEnd w:id="0"/>
           <w:p>
             <w:pPr>
               <w:keepNext/>
@@ -495,7 +513,24 @@
                 <w:spacing w:val="2"/>
                 <w:kern w:val="2"/>
               </w:rPr>
-              <w:t>__X__ 2ª Opção : Ausência no Trabalho de sete dias corridos</w:t>
+              <w:t>__</w:t>
+            </w:r>
+            <w:r>
+              <w:rPr>
+                <w:rFonts w:ascii="Calibri" w:eastAsia="Calibri" w:hAnsi="Calibri" w:cs="Calibri"/>
+                <w:spacing w:val="2"/>
+                <w:kern w:val="2"/>
+                <w:u w:val="single"/>
+              </w:rPr>
+              <w:t>X</w:t>
+            </w:r>
+            <w:r>
+              <w:rPr>
+                <w:rFonts w:ascii="Calibri" w:eastAsia="Calibri" w:hAnsi="Calibri" w:cs="Calibri"/>
+                <w:spacing w:val="2"/>
+                <w:kern w:val="2"/>
+              </w:rPr>
+              <w:t>__ 2ª Opção : Ausência no Trabalho de sete dias corridos</w:t>
             </w:r>
           </w:p>
         </w:tc>
@@ -1426,7 +1461,6 @@
           </w:p>
         </w:tc>
       </w:tr>
-      <w:bookmarkEnd w:id="0"/>
     </w:tbl>
     <w:p>
       <w:pPr>

</xml_diff>

<commit_message>
Ajuste balao-vermelho-aviso-previo-do-empregador.yml e docx
</commit_message>
<xml_diff>
--- a/docassemble/docassemble/brcomeducalegal/data/templates/balao-vermelho-aviso-previo-do-empregador.docx
+++ b/docassemble/docassemble/brcomeducalegal/data/templates/balao-vermelho-aviso-previo-do-empregador.docx
@@ -155,6 +155,7 @@
     </w:p>
     <w:p>
       <w:pPr>
+        <w:jc w:val="both"/>
         <w:rPr>
           <w:rFonts w:ascii="Calibri" w:eastAsia="Calibri" w:hAnsi="Calibri" w:cs="Calibri"/>
           <w:spacing w:val="2"/>
@@ -225,7 +226,71 @@
           <w:kern w:val="2"/>
         </w:rPr>
         <w:lastRenderedPageBreak/>
-        <w:t>Solicitamos a devolução da cópia deste, com o seu ciente e opção.</w:t>
+        <w:t>Solicitamos a devolução da cópia deste, com o seu ciente</w:t>
+      </w:r>
+      <w:r>
+        <w:rPr>
+          <w:rFonts w:ascii="Calibri" w:eastAsia="Calibri" w:hAnsi="Calibri" w:cs="Calibri"/>
+          <w:spacing w:val="2"/>
+          <w:kern w:val="2"/>
+        </w:rPr>
+        <w:t xml:space="preserve">{% if </w:t>
+      </w:r>
+      <w:r>
+        <w:rPr>
+          <w:rFonts w:ascii="Calibri" w:eastAsia="Calibri" w:hAnsi="Calibri" w:cs="Calibri"/>
+          <w:spacing w:val="2"/>
+          <w:kern w:val="2"/>
+        </w:rPr>
+        <w:t xml:space="preserve">not </w:t>
+      </w:r>
+      <w:r>
+        <w:rPr>
+          <w:rFonts w:ascii="Calibri" w:eastAsia="Calibri" w:hAnsi="Calibri" w:cs="Calibri"/>
+          <w:spacing w:val="2"/>
+          <w:kern w:val="2"/>
+        </w:rPr>
+        <w:t>option_agreement == “option_tree</w:t>
+      </w:r>
+      <w:r>
+        <w:rPr>
+          <w:rFonts w:ascii="Calibri" w:eastAsia="Calibri" w:hAnsi="Calibri" w:cs="Calibri"/>
+          <w:spacing w:val="2"/>
+          <w:kern w:val="2"/>
+        </w:rPr>
+        <w:t>”</w:t>
+      </w:r>
+      <w:r>
+        <w:rPr>
+          <w:rFonts w:ascii="Calibri" w:eastAsia="Calibri" w:hAnsi="Calibri" w:cs="Calibri"/>
+          <w:spacing w:val="2"/>
+          <w:kern w:val="2"/>
+        </w:rPr>
+        <w:t xml:space="preserve"> %}</w:t>
+      </w:r>
+      <w:r>
+        <w:rPr>
+          <w:rFonts w:ascii="Calibri" w:eastAsia="Calibri" w:hAnsi="Calibri" w:cs="Calibri"/>
+          <w:spacing w:val="2"/>
+          <w:kern w:val="2"/>
+        </w:rPr>
+        <w:t xml:space="preserve"> e opção</w:t>
+      </w:r>
+      <w:r>
+        <w:rPr>
+          <w:rFonts w:ascii="Calibri" w:eastAsia="Calibri" w:hAnsi="Calibri" w:cs="Calibri"/>
+          <w:spacing w:val="2"/>
+          <w:kern w:val="2"/>
+        </w:rPr>
+        <w:t>{% endif %}</w:t>
+      </w:r>
+      <w:r>
+        <w:rPr>
+          <w:rFonts w:ascii="Calibri" w:eastAsia="Calibri" w:hAnsi="Calibri" w:cs="Calibri"/>
+          <w:spacing w:val="2"/>
+          <w:kern w:val="2"/>
+        </w:rPr>
+        <w:t>.</w:t>
       </w:r>
     </w:p>
     <w:tbl>
@@ -337,7 +402,6 @@
                 <w:kern w:val="2"/>
               </w:rPr>
             </w:pPr>
-            <w:bookmarkStart w:id="0" w:name="_GoBack"/>
             <w:r>
               <w:rPr>
                 <w:rFonts w:ascii="Calibri" w:eastAsia="Calibri" w:hAnsi="Calibri" w:cs="Calibri"/>
@@ -364,7 +428,6 @@
               <w:t xml:space="preserve">__ 1ª Opção : Reduçäo de duas horas diárias. </w:t>
             </w:r>
           </w:p>
-          <w:bookmarkEnd w:id="0"/>
           <w:p>
             <w:pPr>
               <w:keepNext/>
@@ -434,7 +497,43 @@
                 <w:kern w:val="2"/>
                 <w:lang w:val="en-US"/>
               </w:rPr>
-              <w:t>{%tr else</w:t>
+              <w:t xml:space="preserve">{%tr </w:t>
+            </w:r>
+            <w:r>
+              <w:rPr>
+                <w:rFonts w:ascii="Calibri" w:eastAsia="Calibri" w:hAnsi="Calibri" w:cs="Calibri"/>
+                <w:spacing w:val="2"/>
+                <w:kern w:val="2"/>
+                <w:lang w:val="en-US"/>
+              </w:rPr>
+              <w:t>el</w:t>
+            </w:r>
+            <w:r>
+              <w:rPr>
+                <w:rFonts w:ascii="Calibri" w:eastAsia="Calibri" w:hAnsi="Calibri" w:cs="Calibri"/>
+                <w:spacing w:val="2"/>
+                <w:kern w:val="2"/>
+                <w:lang w:val="en-US"/>
+              </w:rPr>
+              <w:t>if</w:t>
+            </w:r>
+            <w:r>
+              <w:rPr>
+                <w:rFonts w:ascii="Calibri" w:eastAsia="Calibri" w:hAnsi="Calibri" w:cs="Calibri"/>
+                <w:spacing w:val="2"/>
+                <w:kern w:val="2"/>
+                <w:lang w:val="en-US"/>
+              </w:rPr>
+              <w:t xml:space="preserve"> option_agreement == “option_two</w:t>
+            </w:r>
+            <w:r>
+              <w:rPr>
+                <w:rFonts w:ascii="Calibri" w:eastAsia="Calibri" w:hAnsi="Calibri" w:cs="Calibri"/>
+                <w:spacing w:val="2"/>
+                <w:kern w:val="2"/>
+                <w:lang w:val="en-US"/>
+              </w:rPr>
+              <w:t xml:space="preserve">” </w:t>
             </w:r>
             <w:r>
               <w:rPr>
@@ -621,7 +720,7 @@
                 <w:tab w:val="center" w:pos="2764"/>
               </w:tabs>
               <w:spacing w:before="240" w:after="240" w:line="240" w:lineRule="auto"/>
-              <w:ind w:left="1205"/>
+              <w:ind w:left="1205" w:firstLine="142"/>
               <w:rPr>
                 <w:rFonts w:ascii="Calibri" w:eastAsia="Calibri" w:hAnsi="Calibri" w:cs="Calibri"/>
                 <w:spacing w:val="2"/>
@@ -629,6 +728,8 @@
                 <w:lang w:val="en-US"/>
               </w:rPr>
             </w:pPr>
+            <w:bookmarkStart w:id="0" w:name="_GoBack"/>
+            <w:bookmarkEnd w:id="0"/>
             <w:r>
               <w:rPr>
                 <w:rFonts w:ascii="Calibri" w:eastAsia="Calibri" w:hAnsi="Calibri" w:cs="Calibri"/>

</xml_diff>